<commit_message>
Add Step for Windows Users
</commit_message>
<xml_diff>
--- a/Setup.docx
+++ b/Setup.docx
@@ -27,8 +27,6 @@
           <w:szCs w:val="28"/>
         </w:rPr>
       </w:pPr>
-      <w:bookmarkStart w:id="0" w:name="_GoBack"/>
-      <w:bookmarkEnd w:id="0"/>
     </w:p>
     <w:p>
       <w:r>
@@ -148,10 +146,7 @@
         </w:rPr>
       </w:pPr>
       <w:r>
-        <w:t xml:space="preserve">4) </w:t>
-      </w:r>
-      <w:r>
-        <w:t xml:space="preserve">Download the </w:t>
+        <w:t xml:space="preserve">4) Download the </w:t>
       </w:r>
       <w:proofErr w:type="spellStart"/>
       <w:r>
@@ -170,21 +165,7 @@
             <w:rStyle w:val="Hyperlink"/>
             <w:bCs/>
           </w:rPr>
-          <w:t>https://drive.google.com/file/d/1m5mD5E</w:t>
-        </w:r>
-        <w:r>
-          <w:rPr>
-            <w:rStyle w:val="Hyperlink"/>
-            <w:bCs/>
-          </w:rPr>
-          <w:t>K</w:t>
-        </w:r>
-        <w:r>
-          <w:rPr>
-            <w:rStyle w:val="Hyperlink"/>
-            <w:bCs/>
-          </w:rPr>
-          <w:t>L7CbA_9jR4etfFlZrrzpv_CCt/view?usp=sharing</w:t>
+          <w:t>https://drive.google.com/file/d/1m5mD5EKL7CbA_9jR4etfFlZrrzpv_CCt/view?usp=sharing</w:t>
         </w:r>
       </w:hyperlink>
     </w:p>
@@ -244,13 +225,7 @@
         <w:rPr>
           <w:rFonts w:ascii="Times New Roman" w:eastAsia="Times New Roman" w:hAnsi="Times New Roman" w:cs="Times New Roman"/>
         </w:rPr>
-        <w:t>SpeakerRecognition-master</w:t>
-      </w:r>
-      <w:r>
-        <w:rPr>
-          <w:rFonts w:ascii="Times New Roman" w:eastAsia="Times New Roman" w:hAnsi="Times New Roman" w:cs="Times New Roman"/>
-        </w:rPr>
-        <w:t xml:space="preserve">” directory. </w:t>
+        <w:t xml:space="preserve">SpeakerRecognition-master” directory. </w:t>
       </w:r>
       <w:r>
         <w:t xml:space="preserve"> </w:t>
@@ -271,13 +246,27 @@
         <w:rPr>
           <w:b/>
         </w:rPr>
-        <w:t xml:space="preserve">“virtualenv </w:t>
+        <w:t>“</w:t>
       </w:r>
       <w:proofErr w:type="spellStart"/>
       <w:r>
         <w:rPr>
           <w:b/>
         </w:rPr>
+        <w:t>virtualenv</w:t>
+      </w:r>
+      <w:proofErr w:type="spellEnd"/>
+      <w:r>
+        <w:rPr>
+          <w:b/>
+        </w:rPr>
+        <w:t xml:space="preserve"> </w:t>
+      </w:r>
+      <w:proofErr w:type="spellStart"/>
+      <w:r>
+        <w:rPr>
+          <w:b/>
+        </w:rPr>
         <w:t>venv</w:t>
       </w:r>
       <w:proofErr w:type="spellEnd"/>
@@ -305,7 +294,15 @@
         <w:t>7</w:t>
       </w:r>
       <w:r>
-        <w:t>) Run the command</w:t>
+        <w:t>)</w:t>
+      </w:r>
+    </w:p>
+    <w:p>
+      <w:r>
+        <w:t xml:space="preserve">If on Linux: </w:t>
+      </w:r>
+      <w:r>
+        <w:t>Run the command</w:t>
       </w:r>
       <w:r>
         <w:rPr>
@@ -334,7 +331,41 @@
         <w:t xml:space="preserve"> activate the new directory. </w:t>
       </w:r>
     </w:p>
-    <w:p/>
+    <w:p>
+      <w:r>
+        <w:t xml:space="preserve">If on Windows: Run the command </w:t>
+      </w:r>
+      <w:r>
+        <w:rPr>
+          <w:b/>
+        </w:rPr>
+        <w:t>“</w:t>
+      </w:r>
+      <w:proofErr w:type="spellStart"/>
+      <w:r>
+        <w:rPr>
+          <w:b/>
+        </w:rPr>
+        <w:t>venv</w:t>
+      </w:r>
+      <w:proofErr w:type="spellEnd"/>
+      <w:r>
+        <w:rPr>
+          <w:b/>
+        </w:rPr>
+        <w:t>\Scripts\activate.bat”</w:t>
+      </w:r>
+      <w:r>
+        <w:t xml:space="preserve"> </w:t>
+      </w:r>
+      <w:r>
+        <w:t xml:space="preserve">to activate the new directory. </w:t>
+      </w:r>
+    </w:p>
+    <w:p>
+      <w:bookmarkStart w:id="0" w:name="_GoBack"/>
+      <w:bookmarkEnd w:id="0"/>
+    </w:p>
     <w:p>
       <w:r>
         <w:t>8) Run the command</w:t>
@@ -363,7 +394,7 @@
     <w:p/>
     <w:p>
       <w:r>
-        <w:t>8</w:t>
+        <w:t>9</w:t>
       </w:r>
       <w:r>
         <w:t>)</w:t>
@@ -402,7 +433,10 @@
     <w:p/>
     <w:p>
       <w:r>
-        <w:t>9) Once completed, run the command</w:t>
+        <w:t>10</w:t>
+      </w:r>
+      <w:r>
+        <w:t>) Once completed, run the command</w:t>
       </w:r>
       <w:r>
         <w:rPr>
@@ -569,7 +603,21 @@
         <w:rPr>
           <w:b/>
         </w:rPr>
-        <w:t xml:space="preserve">/SpeakerRecognition-master”  </w:t>
+        <w:t>/</w:t>
+      </w:r>
+      <w:proofErr w:type="spellStart"/>
+      <w:r>
+        <w:rPr>
+          <w:b/>
+        </w:rPr>
+        <w:t>SpeakerRecognition</w:t>
+      </w:r>
+      <w:proofErr w:type="spellEnd"/>
+      <w:r>
+        <w:rPr>
+          <w:b/>
+        </w:rPr>
+        <w:t xml:space="preserve">-master”  </w:t>
       </w:r>
     </w:p>
     <w:p>

</xml_diff>

<commit_message>
Update to Setup Documentation
</commit_message>
<xml_diff>
--- a/Setup.docx
+++ b/Setup.docx
@@ -50,13 +50,35 @@
         <w:t>’s virtual environment tool.</w:t>
       </w:r>
       <w:r>
-        <w:t xml:space="preserve"> This is so you can have an isolated environment and packages specifically for this project. In the command line, install virtualenv. Run the command </w:t>
-      </w:r>
-      <w:r>
-        <w:rPr>
-          <w:b/>
-        </w:rPr>
-        <w:t>“pip install virtualenv”</w:t>
+        <w:t xml:space="preserve"> This is so you can have an isolated environment and packages specifically for this project. In the command line, install </w:t>
+      </w:r>
+      <w:proofErr w:type="spellStart"/>
+      <w:r>
+        <w:t>virtualenv</w:t>
+      </w:r>
+      <w:proofErr w:type="spellEnd"/>
+      <w:r>
+        <w:t xml:space="preserve">. Run the command </w:t>
+      </w:r>
+      <w:r>
+        <w:rPr>
+          <w:b/>
+        </w:rPr>
+        <w:t xml:space="preserve">“pip install </w:t>
+      </w:r>
+      <w:proofErr w:type="spellStart"/>
+      <w:r>
+        <w:rPr>
+          <w:b/>
+        </w:rPr>
+        <w:t>virtualenv</w:t>
+      </w:r>
+      <w:proofErr w:type="spellEnd"/>
+      <w:r>
+        <w:rPr>
+          <w:b/>
+        </w:rPr>
+        <w:t>”</w:t>
       </w:r>
       <w:r>
         <w:rPr>
@@ -191,15 +213,35 @@
         <w:t xml:space="preserve"> within the file you just downloaded</w:t>
       </w:r>
       <w:r>
-        <w:t xml:space="preserve"> This file contains all the configuration infor</w:t>
-      </w:r>
-      <w:r>
-        <w:t xml:space="preserve">mation about EC2, RDS, and S3. </w:t>
-      </w:r>
-    </w:p>
-    <w:p>
-      <w:r>
-        <w:t xml:space="preserve">** Please, change the </w:t>
+        <w:t>.</w:t>
+      </w:r>
+      <w:r>
+        <w:t xml:space="preserve"> </w:t>
+      </w:r>
+    </w:p>
+    <w:p>
+      <w:r>
+        <w:t>By default, t</w:t>
+      </w:r>
+      <w:r>
+        <w:t>his file contains all the configuration infor</w:t>
+      </w:r>
+      <w:r>
+        <w:t xml:space="preserve">mation about EC2, RDS, and S3 from Saman’s account. </w:t>
+      </w:r>
+    </w:p>
+    <w:p>
+      <w:r>
+        <w:t>** Not required to run the application, but for future use p</w:t>
+      </w:r>
+      <w:r>
+        <w:t>lea</w:t>
+      </w:r>
+      <w:r>
+        <w:t xml:space="preserve">se </w:t>
+      </w:r>
+      <w:r>
+        <w:t xml:space="preserve">change the </w:t>
       </w:r>
       <w:proofErr w:type="spellStart"/>
       <w:r>
@@ -207,7 +249,10 @@
       </w:r>
       <w:proofErr w:type="spellEnd"/>
       <w:r>
-        <w:t xml:space="preserve"> file to use your own AWS resources. </w:t>
+        <w:t xml:space="preserve"> file</w:t>
+      </w:r>
+      <w:r>
+        <w:t xml:space="preserve"> to use your own AWS resources. </w:t>
       </w:r>
     </w:p>
     <w:p/>
@@ -221,11 +266,19 @@
       <w:r>
         <w:t>the “</w:t>
       </w:r>
+      <w:proofErr w:type="spellStart"/>
       <w:r>
         <w:rPr>
           <w:rFonts w:ascii="Times New Roman" w:eastAsia="Times New Roman" w:hAnsi="Times New Roman" w:cs="Times New Roman"/>
         </w:rPr>
-        <w:t xml:space="preserve">SpeakerRecognition-master” directory. </w:t>
+        <w:t>SpeakerRecognition</w:t>
+      </w:r>
+      <w:proofErr w:type="spellEnd"/>
+      <w:r>
+        <w:rPr>
+          <w:rFonts w:ascii="Times New Roman" w:eastAsia="Times New Roman" w:hAnsi="Times New Roman" w:cs="Times New Roman"/>
+        </w:rPr>
+        <w:t xml:space="preserve">-master” directory. </w:t>
       </w:r>
       <w:r>
         <w:t xml:space="preserve"> </w:t>
@@ -296,8 +349,9 @@
       <w:r>
         <w:t>)</w:t>
       </w:r>
-    </w:p>
-    <w:p>
+      <w:r>
+        <w:t xml:space="preserve"> </w:t>
+      </w:r>
       <w:r>
         <w:t xml:space="preserve">If on Linux: </w:t>
       </w:r>
@@ -356,83 +410,80 @@
         <w:t>\Scripts\activate.bat”</w:t>
       </w:r>
       <w:r>
+        <w:t xml:space="preserve"> to activate the new directory. </w:t>
+      </w:r>
+    </w:p>
+    <w:p/>
+    <w:p>
+      <w:r>
+        <w:t>8) Run the command</w:t>
+      </w:r>
+      <w:r>
+        <w:rPr>
+          <w:b/>
+        </w:rPr>
+        <w:t xml:space="preserve"> “cd </w:t>
+      </w:r>
+      <w:proofErr w:type="spellStart"/>
+      <w:r>
+        <w:rPr>
+          <w:b/>
+        </w:rPr>
+        <w:t>SpeakerRecognitionAWS</w:t>
+      </w:r>
+      <w:proofErr w:type="spellEnd"/>
+      <w:r>
+        <w:rPr>
+          <w:b/>
+        </w:rPr>
+        <w:t>”</w:t>
+      </w:r>
+    </w:p>
+    <w:p/>
+    <w:p>
+      <w:r>
+        <w:t>9</w:t>
+      </w:r>
+      <w:r>
+        <w:t>)</w:t>
+      </w:r>
+      <w:r>
+        <w:t xml:space="preserve"> Run the command </w:t>
+      </w:r>
+      <w:r>
+        <w:rPr>
+          <w:b/>
+        </w:rPr>
+        <w:t>“</w:t>
+      </w:r>
+      <w:r>
+        <w:rPr>
+          <w:b/>
+        </w:rPr>
+        <w:t>pip install -r requirements.txt</w:t>
+      </w:r>
+      <w:r>
+        <w:rPr>
+          <w:b/>
+        </w:rPr>
+        <w:t>”</w:t>
+      </w:r>
+      <w:r>
         <w:t xml:space="preserve"> </w:t>
       </w:r>
       <w:r>
-        <w:t xml:space="preserve">to activate the new directory. </w:t>
-      </w:r>
-    </w:p>
-    <w:p>
-      <w:bookmarkStart w:id="0" w:name="_GoBack"/>
-      <w:bookmarkEnd w:id="0"/>
-    </w:p>
-    <w:p>
-      <w:r>
-        <w:t>8) Run the command</w:t>
-      </w:r>
-      <w:r>
-        <w:rPr>
-          <w:b/>
-        </w:rPr>
-        <w:t xml:space="preserve"> “cd </w:t>
-      </w:r>
-      <w:proofErr w:type="spellStart"/>
-      <w:r>
-        <w:rPr>
-          <w:b/>
-        </w:rPr>
-        <w:t>SpeakerRecognitionAWS</w:t>
-      </w:r>
-      <w:proofErr w:type="spellEnd"/>
-      <w:r>
-        <w:rPr>
-          <w:b/>
-        </w:rPr>
-        <w:t>”</w:t>
+        <w:t xml:space="preserve"> </w:t>
+      </w:r>
+      <w:r>
+        <w:t>This will download and install all the require</w:t>
+      </w:r>
+      <w:r>
+        <w:t xml:space="preserve">ments needed to run the project. </w:t>
       </w:r>
     </w:p>
     <w:p/>
     <w:p>
       <w:r>
-        <w:t>9</w:t>
-      </w:r>
-      <w:r>
-        <w:t>)</w:t>
-      </w:r>
-      <w:r>
-        <w:t xml:space="preserve"> Run the command </w:t>
-      </w:r>
-      <w:r>
-        <w:rPr>
-          <w:b/>
-        </w:rPr>
-        <w:t>“</w:t>
-      </w:r>
-      <w:r>
-        <w:rPr>
-          <w:b/>
-        </w:rPr>
-        <w:t>pip install -r requirements.txt</w:t>
-      </w:r>
-      <w:r>
-        <w:rPr>
-          <w:b/>
-        </w:rPr>
-        <w:t>”</w:t>
-      </w:r>
-      <w:r>
-        <w:t xml:space="preserve"> </w:t>
-      </w:r>
-      <w:r>
-        <w:t xml:space="preserve"> </w:t>
-      </w:r>
-      <w:r>
-        <w:t xml:space="preserve">This will download and install all the requirements needed to run the project </w:t>
-      </w:r>
-    </w:p>
-    <w:p/>
-    <w:p>
-      <w:r>
         <w:t>10</w:t>
       </w:r>
       <w:r>
@@ -517,6 +568,11 @@
       </w:r>
     </w:p>
     <w:p>
+      <w:pPr>
+        <w:rPr>
+          <w:rStyle w:val="Hyperlink"/>
+        </w:rPr>
+      </w:pPr>
       <w:r>
         <w:t xml:space="preserve">This means the flask application is up and running. You can now access the web app on your browser by going to </w:t>
       </w:r>
@@ -529,16 +585,67 @@
         </w:r>
       </w:hyperlink>
     </w:p>
-    <w:p/>
-    <w:p>
-      <w:r>
-        <w:t xml:space="preserve">You are done. </w:t>
-      </w:r>
-    </w:p>
-    <w:p/>
-    <w:p/>
-    <w:p/>
-    <w:p/>
+    <w:p>
+      <w:pPr>
+        <w:rPr>
+          <w:rFonts w:eastAsia="Times New Roman"/>
+        </w:rPr>
+      </w:pPr>
+      <w:r>
+        <w:rPr>
+          <w:rStyle w:val="Hyperlink"/>
+          <w:color w:val="000000" w:themeColor="text1"/>
+          <w:u w:val="none"/>
+        </w:rPr>
+        <w:t>If</w:t>
+      </w:r>
+      <w:r>
+        <w:rPr>
+          <w:rStyle w:val="Hyperlink"/>
+          <w:color w:val="000000" w:themeColor="text1"/>
+          <w:u w:val="none"/>
+        </w:rPr>
+        <w:t xml:space="preserve"> that address does not work, then try</w:t>
+      </w:r>
+      <w:r>
+        <w:rPr>
+          <w:rStyle w:val="Hyperlink"/>
+          <w:color w:val="000000" w:themeColor="text1"/>
+          <w:u w:val="none"/>
+        </w:rPr>
+        <w:t xml:space="preserve"> the loopback IP</w:t>
+      </w:r>
+      <w:r>
+        <w:rPr>
+          <w:rStyle w:val="Hyperlink"/>
+          <w:color w:val="000000" w:themeColor="text1"/>
+          <w:u w:val="none"/>
+        </w:rPr>
+        <w:t xml:space="preserve">: </w:t>
+      </w:r>
+      <w:hyperlink r:id="rId8" w:history="1">
+        <w:r>
+          <w:rPr>
+            <w:rStyle w:val="Hyperlink"/>
+            <w:rFonts w:eastAsia="Times New Roman"/>
+          </w:rPr>
+          <w:t>http://127.0.0.1:5000/</w:t>
+        </w:r>
+      </w:hyperlink>
+    </w:p>
+    <w:p>
+      <w:pPr>
+        <w:rPr>
+          <w:b/>
+        </w:rPr>
+      </w:pPr>
+      <w:r>
+        <w:rPr>
+          <w:b/>
+        </w:rPr>
+        <w:t>Done</w:t>
+      </w:r>
+    </w:p>
     <w:p>
       <w:pPr>
         <w:rPr>
@@ -553,6 +660,7 @@
           <w:sz w:val="28"/>
           <w:szCs w:val="28"/>
         </w:rPr>
+        <w:lastRenderedPageBreak/>
         <w:t xml:space="preserve">All subsequent runs:  </w:t>
       </w:r>
     </w:p>
@@ -574,6 +682,9 @@
       <w:r>
         <w:t xml:space="preserve">to get the application back up and running. </w:t>
       </w:r>
+      <w:r>
+        <w:t xml:space="preserve">The main difference is that you will not need to download and create a virtual environment or install packages. You will just need to activate the virtual environment and run application. </w:t>
+      </w:r>
     </w:p>
     <w:p/>
     <w:p>
@@ -694,6 +805,11 @@
       </w:pPr>
     </w:p>
     <w:p>
+      <w:pPr>
+        <w:rPr>
+          <w:b/>
+        </w:rPr>
+      </w:pPr>
       <w:r>
         <w:t xml:space="preserve">4) </w:t>
       </w:r>
@@ -706,6 +822,140 @@
         </w:rPr>
         <w:t>“python3 app.py”</w:t>
       </w:r>
+    </w:p>
+    <w:p>
+      <w:r>
+        <w:t xml:space="preserve">You should see </w:t>
+      </w:r>
+    </w:p>
+    <w:p>
+      <w:pPr>
+        <w:pStyle w:val="p1"/>
+      </w:pPr>
+      <w:r>
+        <w:rPr>
+          <w:rStyle w:val="s1"/>
+        </w:rPr>
+        <w:t>* Debug mode: on</w:t>
+      </w:r>
+    </w:p>
+    <w:p>
+      <w:pPr>
+        <w:pStyle w:val="p1"/>
+      </w:pPr>
+      <w:r>
+        <w:rPr>
+          <w:rStyle w:val="apple-converted-space"/>
+        </w:rPr>
+        <w:t> </w:t>
+      </w:r>
+      <w:r>
+        <w:rPr>
+          <w:rStyle w:val="s1"/>
+        </w:rPr>
+        <w:t>* Running on http://0.0.0.0:5000/ (Press CTRL+C to quit)</w:t>
+      </w:r>
+    </w:p>
+    <w:p>
+      <w:pPr>
+        <w:pStyle w:val="p1"/>
+      </w:pPr>
+      <w:r>
+        <w:rPr>
+          <w:rStyle w:val="apple-converted-space"/>
+        </w:rPr>
+        <w:t> </w:t>
+      </w:r>
+      <w:r>
+        <w:rPr>
+          <w:rStyle w:val="s1"/>
+        </w:rPr>
+        <w:t>* Restarting with stat</w:t>
+      </w:r>
+    </w:p>
+    <w:p>
+      <w:pPr>
+        <w:pStyle w:val="p1"/>
+      </w:pPr>
+      <w:r>
+        <w:rPr>
+          <w:rStyle w:val="apple-converted-space"/>
+        </w:rPr>
+        <w:t> </w:t>
+      </w:r>
+      <w:r>
+        <w:rPr>
+          <w:rStyle w:val="s1"/>
+        </w:rPr>
+        <w:t>* Debugger is active!</w:t>
+      </w:r>
+    </w:p>
+    <w:p>
+      <w:pPr>
+        <w:rPr>
+          <w:rStyle w:val="Hyperlink"/>
+        </w:rPr>
+      </w:pPr>
+      <w:r>
+        <w:t xml:space="preserve">This means the flask application is up and running. You can now access the web app on your browser by going to </w:t>
+      </w:r>
+      <w:hyperlink r:id="rId9" w:history="1">
+        <w:r>
+          <w:rPr>
+            <w:rStyle w:val="Hyperlink"/>
+          </w:rPr>
+          <w:t>http://0.0.0.0:5000/</w:t>
+        </w:r>
+      </w:hyperlink>
+    </w:p>
+    <w:p>
+      <w:pPr>
+        <w:rPr>
+          <w:rFonts w:eastAsia="Times New Roman"/>
+        </w:rPr>
+      </w:pPr>
+      <w:r>
+        <w:rPr>
+          <w:rStyle w:val="Hyperlink"/>
+          <w:color w:val="000000" w:themeColor="text1"/>
+          <w:u w:val="none"/>
+        </w:rPr>
+        <w:t>If</w:t>
+      </w:r>
+      <w:r>
+        <w:rPr>
+          <w:rStyle w:val="Hyperlink"/>
+          <w:color w:val="000000" w:themeColor="text1"/>
+          <w:u w:val="none"/>
+        </w:rPr>
+        <w:t xml:space="preserve"> that address does not work, then try the loopback IP: </w:t>
+      </w:r>
+      <w:hyperlink r:id="rId10" w:history="1">
+        <w:r>
+          <w:rPr>
+            <w:rStyle w:val="Hyperlink"/>
+            <w:rFonts w:eastAsia="Times New Roman"/>
+          </w:rPr>
+          <w:t>http://127.0.0.1:5000/</w:t>
+        </w:r>
+      </w:hyperlink>
+    </w:p>
+    <w:p>
+      <w:pPr>
+        <w:rPr>
+          <w:b/>
+        </w:rPr>
+      </w:pPr>
+      <w:r>
+        <w:rPr>
+          <w:b/>
+        </w:rPr>
+        <w:t>Done</w:t>
+      </w:r>
+    </w:p>
+    <w:p>
+      <w:bookmarkStart w:id="0" w:name="_GoBack"/>
+      <w:bookmarkEnd w:id="0"/>
     </w:p>
     <w:sectPr>
       <w:pgSz w:w="12240" w:h="15840"/>

</xml_diff>